<commit_message>
Avance parte 3 informe
</commit_message>
<xml_diff>
--- a/Tareas/Tarea-2-3/Informe.docx
+++ b/Tareas/Tarea-2-3/Informe.docx
@@ -39,53 +39,8 @@
         </w:rPr>
         <w:t xml:space="preserve">El objetivo de esta tarea es implementar y analizar dos algoritmos que calculen la distancia de edición extendida entre dos cadenas dadas. </w:t>
       </w:r>
-      <w:proofErr w:type="spellStart"/>
-      <w:r>
-        <w:t>Estos</w:t>
-      </w:r>
-      <w:proofErr w:type="spellEnd"/>
-      <w:r>
-        <w:t xml:space="preserve"> </w:t>
-      </w:r>
-      <w:proofErr w:type="spellStart"/>
-      <w:r>
-        <w:t>algoritmos</w:t>
-      </w:r>
-      <w:proofErr w:type="spellEnd"/>
-      <w:r>
-        <w:t xml:space="preserve"> se </w:t>
-      </w:r>
-      <w:proofErr w:type="spellStart"/>
-      <w:r>
-        <w:t>basan</w:t>
-      </w:r>
-      <w:proofErr w:type="spellEnd"/>
-      <w:r>
-        <w:t xml:space="preserve"> </w:t>
-      </w:r>
-      <w:proofErr w:type="spellStart"/>
-      <w:r>
-        <w:t>en</w:t>
-      </w:r>
-      <w:proofErr w:type="spellEnd"/>
-      <w:r>
-        <w:t xml:space="preserve"> dos </w:t>
-      </w:r>
-      <w:proofErr w:type="spellStart"/>
-      <w:r>
-        <w:t>enfoques</w:t>
-      </w:r>
-      <w:proofErr w:type="spellEnd"/>
-      <w:r>
-        <w:t xml:space="preserve"> </w:t>
-      </w:r>
-      <w:proofErr w:type="spellStart"/>
-      <w:r>
-        <w:t>diferentes</w:t>
-      </w:r>
-      <w:proofErr w:type="spellEnd"/>
-      <w:r>
-        <w:t>:</w:t>
+      <w:r>
+        <w:t>Estos algoritmos se basan en dos enfoques diferentes:</w:t>
       </w:r>
     </w:p>
     <w:p>
@@ -170,6 +125,294 @@
           <w:lang w:val="es-CL"/>
         </w:rPr>
       </w:pPr>
+    </w:p>
+    <w:p>
+      <w:pPr>
+        <w:rPr>
+          <w:lang w:val="es-CL"/>
+        </w:rPr>
+      </w:pPr>
+      <w:r>
+        <w:rPr>
+          <w:lang w:val="es-CL"/>
+        </w:rPr>
+        <w:t>2.</w:t>
+      </w:r>
+      <w:r>
+        <w:rPr>
+          <w:lang w:val="es-CL"/>
+        </w:rPr>
+        <w:t xml:space="preserve"> </w:t>
+      </w:r>
+      <w:r>
+        <w:rPr>
+          <w:lang w:val="es-CL"/>
+        </w:rPr>
+        <w:t>Diseño y Análisis de Algoritmos</w:t>
+      </w:r>
+    </w:p>
+    <w:p>
+      <w:pPr>
+        <w:rPr>
+          <w:lang w:val="es-CL"/>
+        </w:rPr>
+      </w:pPr>
+      <w:r>
+        <w:rPr>
+          <w:lang w:val="es-CL"/>
+        </w:rPr>
+        <w:t>3. Implementaciones</w:t>
+      </w:r>
+    </w:p>
+    <w:p>
+      <w:pPr>
+        <w:rPr>
+          <w:lang w:val="es-CL"/>
+        </w:rPr>
+      </w:pPr>
+      <w:r>
+        <w:rPr>
+          <w:lang w:val="es-CL"/>
+        </w:rPr>
+        <w:t>Para la fuerza bruta:</w:t>
+      </w:r>
+    </w:p>
+    <w:p>
+      <w:pPr>
+        <w:rPr>
+          <w:lang w:val="es-CL"/>
+        </w:rPr>
+      </w:pPr>
+      <w:r>
+        <w:rPr>
+          <w:lang w:val="es-CL"/>
+        </w:rPr>
+        <w:t>El programa nece</w:t>
+      </w:r>
+      <w:r>
+        <w:rPr>
+          <w:lang w:val="es-CL"/>
+        </w:rPr>
+        <w:t xml:space="preserve">sita </w:t>
+      </w:r>
+      <w:r>
+        <w:rPr>
+          <w:lang w:val="es-CL"/>
+        </w:rPr>
+        <w:t>cost_delete.txt</w:t>
+      </w:r>
+      <w:r>
+        <w:rPr>
+          <w:lang w:val="es-CL"/>
+        </w:rPr>
+        <w:t xml:space="preserve">, </w:t>
+      </w:r>
+      <w:r>
+        <w:rPr>
+          <w:lang w:val="es-CL"/>
+        </w:rPr>
+        <w:t>cost_</w:t>
+      </w:r>
+      <w:r>
+        <w:rPr>
+          <w:lang w:val="es-CL"/>
+        </w:rPr>
+        <w:t>insert</w:t>
+      </w:r>
+      <w:r>
+        <w:rPr>
+          <w:lang w:val="es-CL"/>
+        </w:rPr>
+        <w:t>.txt</w:t>
+      </w:r>
+      <w:r>
+        <w:rPr>
+          <w:lang w:val="es-CL"/>
+        </w:rPr>
+        <w:t xml:space="preserve">, </w:t>
+      </w:r>
+      <w:r>
+        <w:rPr>
+          <w:lang w:val="es-CL"/>
+        </w:rPr>
+        <w:t>cost_</w:t>
+      </w:r>
+      <w:r>
+        <w:rPr>
+          <w:lang w:val="es-CL"/>
+        </w:rPr>
+        <w:t>replace</w:t>
+      </w:r>
+      <w:r>
+        <w:rPr>
+          <w:lang w:val="es-CL"/>
+        </w:rPr>
+        <w:t>.txt</w:t>
+      </w:r>
+      <w:r>
+        <w:rPr>
+          <w:lang w:val="es-CL"/>
+        </w:rPr>
+        <w:t xml:space="preserve"> y </w:t>
+      </w:r>
+      <w:r>
+        <w:rPr>
+          <w:lang w:val="es-CL"/>
+        </w:rPr>
+        <w:t>cost_</w:t>
+      </w:r>
+      <w:r>
+        <w:rPr>
+          <w:lang w:val="es-CL"/>
+        </w:rPr>
+        <w:t>transpose</w:t>
+      </w:r>
+      <w:r>
+        <w:rPr>
+          <w:lang w:val="es-CL"/>
+        </w:rPr>
+        <w:t>.txt</w:t>
+      </w:r>
+      <w:r>
+        <w:rPr>
+          <w:lang w:val="es-CL"/>
+        </w:rPr>
+        <w:t xml:space="preserve"> que serian lo</w:t>
+      </w:r>
+      <w:r>
+        <w:rPr>
+          <w:lang w:val="es-CL"/>
+        </w:rPr>
+        <w:t xml:space="preserve">s archivos de los costos cada operación, y al ejecutarse crea un archivo palabras.txt que contiene el costo de pasar la primera palabra a la segunda, </w:t>
+      </w:r>
+      <w:r>
+        <w:rPr>
+          <w:lang w:val="es-CL"/>
+        </w:rPr>
+        <w:t xml:space="preserve">costo de pasar la </w:t>
+      </w:r>
+      <w:r>
+        <w:rPr>
+          <w:lang w:val="es-CL"/>
+        </w:rPr>
+        <w:t xml:space="preserve">segunda a la primera y el costo mínimo. </w:t>
+      </w:r>
+    </w:p>
+    <w:p>
+      <w:pPr>
+        <w:rPr>
+          <w:lang w:val="es-CL"/>
+        </w:rPr>
+      </w:pPr>
+      <w:r>
+        <w:rPr>
+          <w:lang w:val="es-CL"/>
+        </w:rPr>
+        <w:lastRenderedPageBreak/>
+        <w:t>Primero, se cargan matrices y vectores</w:t>
+      </w:r>
+      <w:r>
+        <w:rPr>
+          <w:lang w:val="es-CL"/>
+        </w:rPr>
+        <w:t xml:space="preserve"> globales</w:t>
+      </w:r>
+      <w:r>
+        <w:rPr>
+          <w:lang w:val="es-CL"/>
+        </w:rPr>
+        <w:t xml:space="preserve"> desde archivos </w:t>
+      </w:r>
+      <w:r>
+        <w:rPr>
+          <w:lang w:val="es-CL"/>
+        </w:rPr>
+        <w:t>dados</w:t>
+      </w:r>
+      <w:r>
+        <w:rPr>
+          <w:lang w:val="es-CL"/>
+        </w:rPr>
+        <w:t xml:space="preserve"> para obtener los costos de estas operaciones. Luego, se</w:t>
+      </w:r>
+      <w:r>
+        <w:rPr>
+          <w:lang w:val="es-CL"/>
+        </w:rPr>
+        <w:t xml:space="preserve"> usa</w:t>
+      </w:r>
+      <w:r>
+        <w:rPr>
+          <w:lang w:val="es-CL"/>
+        </w:rPr>
+        <w:t xml:space="preserve"> una función calcularCosto que evalúa el costo de transformar una palabra en otra, considerando costos específicos de sustitución, inserción, eliminación, y transposición entre letras. </w:t>
+      </w:r>
+      <w:r>
+        <w:rPr>
+          <w:lang w:val="es-CL"/>
+        </w:rPr>
+        <w:t xml:space="preserve">Esta función primero intenta la transposición de letras, porque se toma el supuesto que hacer una trasposición es la operación menos costosa, para eso llama a </w:t>
+      </w:r>
+      <w:r>
+        <w:rPr>
+          <w:lang w:val="es-CL"/>
+        </w:rPr>
+        <w:t>costo_trans</w:t>
+      </w:r>
+      <w:r>
+        <w:rPr>
+          <w:lang w:val="es-CL"/>
+        </w:rPr>
+        <w:t xml:space="preserve"> que simplemente retorna el costo de hacer esa operación buscando la posición en la matriz. Si no se puede hacer una transposición se hace sustitución, para eso se llama a </w:t>
+      </w:r>
+      <w:r>
+        <w:rPr>
+          <w:lang w:val="es-CL"/>
+        </w:rPr>
+        <w:t>costo_sub</w:t>
+      </w:r>
+      <w:r>
+        <w:rPr>
+          <w:lang w:val="es-CL"/>
+        </w:rPr>
+        <w:t xml:space="preserve"> que busca en la matriz el costo de la operación. El proceso se hace letra a letra hasta que se alcanza el largo</w:t>
+      </w:r>
+      <w:r>
+        <w:rPr>
+          <w:lang w:val="es-CL"/>
+        </w:rPr>
+        <w:t xml:space="preserve"> de la palabra más corta. Cuando finaliza se ajusta la palabra con </w:t>
+      </w:r>
+      <w:r>
+        <w:rPr>
+          <w:lang w:val="es-CL"/>
+        </w:rPr>
+        <w:t>costo_ins</w:t>
+      </w:r>
+      <w:r>
+        <w:rPr>
+          <w:lang w:val="es-CL"/>
+        </w:rPr>
+        <w:t xml:space="preserve"> </w:t>
+      </w:r>
+      <w:r>
+        <w:rPr>
+          <w:lang w:val="es-CL"/>
+        </w:rPr>
+        <w:t xml:space="preserve">o </w:t>
+      </w:r>
+      <w:r>
+        <w:rPr>
+          <w:lang w:val="es-CL"/>
+        </w:rPr>
+        <w:t>costo_del</w:t>
+      </w:r>
+      <w:r>
+        <w:rPr>
+          <w:lang w:val="es-CL"/>
+        </w:rPr>
+        <w:t xml:space="preserve"> según si se tiene que acortar o largar la palabra, estas funciones mencionadas funcionan buscando en su respectivo vector el costo de la letra la cual se quiera insertar o eliminar. Después de haber realizado el proceso de la primera palabra a la segunda se hace exactamente lo mismo, pero en sentido contrario para finalmente comparar cual es el costo mínimo entre las direcciones.   </w:t>
+      </w:r>
     </w:p>
     <w:sectPr>
       <w:pgSz w:w="12240" w:h="15840"/>

</xml_diff>

<commit_message>
Falta toma de datos
</commit_message>
<xml_diff>
--- a/Tareas/Tarea-2-3/Informe.docx
+++ b/Tareas/Tarea-2-3/Informe.docx
@@ -39,8 +39,53 @@
         </w:rPr>
         <w:t xml:space="preserve">El objetivo de esta tarea es implementar y analizar dos algoritmos que calculen la distancia de edición extendida entre dos cadenas dadas. </w:t>
       </w:r>
-      <w:r>
-        <w:t>Estos algoritmos se basan en dos enfoques diferentes:</w:t>
+      <w:proofErr w:type="spellStart"/>
+      <w:r>
+        <w:t>Estos</w:t>
+      </w:r>
+      <w:proofErr w:type="spellEnd"/>
+      <w:r>
+        <w:t xml:space="preserve"> </w:t>
+      </w:r>
+      <w:proofErr w:type="spellStart"/>
+      <w:r>
+        <w:t>algoritmos</w:t>
+      </w:r>
+      <w:proofErr w:type="spellEnd"/>
+      <w:r>
+        <w:t xml:space="preserve"> se </w:t>
+      </w:r>
+      <w:proofErr w:type="spellStart"/>
+      <w:r>
+        <w:t>basan</w:t>
+      </w:r>
+      <w:proofErr w:type="spellEnd"/>
+      <w:r>
+        <w:t xml:space="preserve"> </w:t>
+      </w:r>
+      <w:proofErr w:type="spellStart"/>
+      <w:r>
+        <w:t>en</w:t>
+      </w:r>
+      <w:proofErr w:type="spellEnd"/>
+      <w:r>
+        <w:t xml:space="preserve"> dos </w:t>
+      </w:r>
+      <w:proofErr w:type="spellStart"/>
+      <w:r>
+        <w:t>enfoques</w:t>
+      </w:r>
+      <w:proofErr w:type="spellEnd"/>
+      <w:r>
+        <w:t xml:space="preserve"> </w:t>
+      </w:r>
+      <w:proofErr w:type="spellStart"/>
+      <w:r>
+        <w:t>diferentes</w:t>
+      </w:r>
+      <w:proofErr w:type="spellEnd"/>
+      <w:r>
+        <w:t>:</w:t>
       </w:r>
     </w:p>
     <w:p>
@@ -157,6 +202,48 @@
           <w:lang w:val="es-CL"/>
         </w:rPr>
       </w:pPr>
+      <w:proofErr w:type="spellStart"/>
+      <w:r>
+        <w:rPr>
+          <w:lang w:val="es-CL"/>
+        </w:rPr>
+        <w:t>Procedure</w:t>
+      </w:r>
+      <w:proofErr w:type="spellEnd"/>
+      <w:r>
+        <w:rPr>
+          <w:lang w:val="es-CL"/>
+        </w:rPr>
+        <w:t xml:space="preserve"> </w:t>
+      </w:r>
+    </w:p>
+    <w:p>
+      <w:pPr>
+        <w:rPr>
+          <w:lang w:val="es-CL"/>
+        </w:rPr>
+      </w:pPr>
+    </w:p>
+    <w:p>
+      <w:pPr>
+        <w:rPr>
+          <w:lang w:val="es-CL"/>
+        </w:rPr>
+      </w:pPr>
+    </w:p>
+    <w:p>
+      <w:pPr>
+        <w:rPr>
+          <w:lang w:val="es-CL"/>
+        </w:rPr>
+      </w:pPr>
+    </w:p>
+    <w:p>
+      <w:pPr>
+        <w:rPr>
+          <w:lang w:val="es-CL"/>
+        </w:rPr>
+      </w:pPr>
       <w:r>
         <w:rPr>
           <w:lang w:val="es-CL"/>
@@ -174,6 +261,7 @@
         <w:rPr>
           <w:lang w:val="es-CL"/>
         </w:rPr>
+        <w:lastRenderedPageBreak/>
         <w:t>Para la fuerza bruta:</w:t>
       </w:r>
     </w:p>
@@ -187,233 +275,338 @@
         <w:rPr>
           <w:lang w:val="es-CL"/>
         </w:rPr>
-        <w:t>El programa nece</w:t>
-      </w:r>
-      <w:r>
-        <w:rPr>
-          <w:lang w:val="es-CL"/>
-        </w:rPr>
-        <w:t xml:space="preserve">sita </w:t>
-      </w:r>
-      <w:r>
-        <w:rPr>
-          <w:lang w:val="es-CL"/>
-        </w:rPr>
-        <w:t>cost_delete.txt</w:t>
-      </w:r>
-      <w:r>
-        <w:rPr>
-          <w:lang w:val="es-CL"/>
-        </w:rPr>
-        <w:t xml:space="preserve">, </w:t>
-      </w:r>
-      <w:r>
-        <w:rPr>
-          <w:lang w:val="es-CL"/>
-        </w:rPr>
-        <w:t>cost_</w:t>
-      </w:r>
-      <w:r>
-        <w:rPr>
-          <w:lang w:val="es-CL"/>
-        </w:rPr>
-        <w:t>insert</w:t>
-      </w:r>
-      <w:r>
-        <w:rPr>
-          <w:lang w:val="es-CL"/>
-        </w:rPr>
-        <w:t>.txt</w:t>
-      </w:r>
-      <w:r>
-        <w:rPr>
-          <w:lang w:val="es-CL"/>
-        </w:rPr>
-        <w:t xml:space="preserve">, </w:t>
-      </w:r>
-      <w:r>
-        <w:rPr>
-          <w:lang w:val="es-CL"/>
-        </w:rPr>
-        <w:t>cost_</w:t>
-      </w:r>
-      <w:r>
-        <w:rPr>
-          <w:lang w:val="es-CL"/>
-        </w:rPr>
-        <w:t>replace</w:t>
-      </w:r>
-      <w:r>
-        <w:rPr>
-          <w:lang w:val="es-CL"/>
-        </w:rPr>
-        <w:t>.txt</w:t>
-      </w:r>
-      <w:r>
-        <w:rPr>
-          <w:lang w:val="es-CL"/>
-        </w:rPr>
-        <w:t xml:space="preserve"> y </w:t>
-      </w:r>
-      <w:r>
-        <w:rPr>
-          <w:lang w:val="es-CL"/>
-        </w:rPr>
-        <w:t>cost_</w:t>
-      </w:r>
-      <w:r>
-        <w:rPr>
-          <w:lang w:val="es-CL"/>
-        </w:rPr>
-        <w:t>transpose</w:t>
-      </w:r>
-      <w:r>
-        <w:rPr>
-          <w:lang w:val="es-CL"/>
-        </w:rPr>
-        <w:t>.txt</w:t>
-      </w:r>
-      <w:r>
-        <w:rPr>
-          <w:lang w:val="es-CL"/>
-        </w:rPr>
-        <w:t xml:space="preserve"> que serian lo</w:t>
-      </w:r>
-      <w:r>
-        <w:rPr>
-          <w:lang w:val="es-CL"/>
-        </w:rPr>
-        <w:t xml:space="preserve">s archivos de los costos cada operación, y al ejecutarse crea un archivo palabras.txt que contiene el costo de pasar la primera palabra a la segunda, </w:t>
-      </w:r>
-      <w:r>
-        <w:rPr>
-          <w:lang w:val="es-CL"/>
-        </w:rPr>
-        <w:t xml:space="preserve">costo de pasar la </w:t>
-      </w:r>
-      <w:r>
-        <w:rPr>
-          <w:lang w:val="es-CL"/>
-        </w:rPr>
-        <w:t xml:space="preserve">segunda a la primera y el costo mínimo. </w:t>
-      </w:r>
-    </w:p>
-    <w:p>
-      <w:pPr>
-        <w:rPr>
-          <w:lang w:val="es-CL"/>
-        </w:rPr>
-      </w:pPr>
+        <w:t xml:space="preserve">El programa necesita cost_delete.txt, cost_insert.txt, cost_replace.txt y cost_transpose.txt que </w:t>
+      </w:r>
+      <w:proofErr w:type="spellStart"/>
+      <w:r>
+        <w:rPr>
+          <w:lang w:val="es-CL"/>
+        </w:rPr>
+        <w:t>serian</w:t>
+      </w:r>
+      <w:proofErr w:type="spellEnd"/>
+      <w:r>
+        <w:rPr>
+          <w:lang w:val="es-CL"/>
+        </w:rPr>
+        <w:t xml:space="preserve"> lo</w:t>
+      </w:r>
+      <w:r>
+        <w:rPr>
+          <w:lang w:val="es-CL"/>
+        </w:rPr>
+        <w:t xml:space="preserve">s archivos de los costos cada operación, y al ejecutarse crea un archivo palabras.txt que contiene el costo de pasar la primera palabra a la segunda, costo de pasar la segunda a la primera y el costo mínimo. </w:t>
+      </w:r>
+    </w:p>
+    <w:p>
+      <w:pPr>
+        <w:rPr>
+          <w:lang w:val="es-CL"/>
+        </w:rPr>
+      </w:pPr>
+      <w:r>
+        <w:rPr>
+          <w:lang w:val="es-CL"/>
+        </w:rPr>
+        <w:t>Primero, se cargan matrices y vectores</w:t>
+      </w:r>
+      <w:r>
+        <w:rPr>
+          <w:lang w:val="es-CL"/>
+        </w:rPr>
+        <w:t xml:space="preserve"> globales</w:t>
+      </w:r>
+      <w:r>
+        <w:rPr>
+          <w:lang w:val="es-CL"/>
+        </w:rPr>
+        <w:t xml:space="preserve"> desde archivos </w:t>
+      </w:r>
+      <w:r>
+        <w:rPr>
+          <w:lang w:val="es-CL"/>
+        </w:rPr>
+        <w:t>dados</w:t>
+      </w:r>
+      <w:r>
+        <w:rPr>
+          <w:lang w:val="es-CL"/>
+        </w:rPr>
+        <w:t xml:space="preserve"> para obtener los costos de estas operaciones. Luego, se</w:t>
+      </w:r>
+      <w:r>
+        <w:rPr>
+          <w:lang w:val="es-CL"/>
+        </w:rPr>
+        <w:t xml:space="preserve"> usa</w:t>
+      </w:r>
+      <w:r>
+        <w:rPr>
+          <w:lang w:val="es-CL"/>
+        </w:rPr>
+        <w:t xml:space="preserve"> una función </w:t>
+      </w:r>
+      <w:proofErr w:type="spellStart"/>
+      <w:r>
+        <w:rPr>
+          <w:lang w:val="es-CL"/>
+        </w:rPr>
+        <w:t>calcularCosto</w:t>
+      </w:r>
+      <w:proofErr w:type="spellEnd"/>
+      <w:r>
+        <w:rPr>
+          <w:lang w:val="es-CL"/>
+        </w:rPr>
+        <w:t xml:space="preserve"> que evalúa el costo de transformar una palabra en otra, considerando costos específicos de sustitución, inserción, eliminación, y transposición entre letras. </w:t>
+      </w:r>
+      <w:r>
+        <w:rPr>
+          <w:lang w:val="es-CL"/>
+        </w:rPr>
+        <w:t xml:space="preserve">Esta función primero intenta la transposición de letras, porque se toma el supuesto que hacer una trasposición es la operación menos costosa, para eso llama a </w:t>
+      </w:r>
+      <w:proofErr w:type="spellStart"/>
+      <w:r>
+        <w:rPr>
+          <w:lang w:val="es-CL"/>
+        </w:rPr>
+        <w:t>costo_trans</w:t>
+      </w:r>
+      <w:proofErr w:type="spellEnd"/>
+      <w:r>
+        <w:rPr>
+          <w:lang w:val="es-CL"/>
+        </w:rPr>
+        <w:t xml:space="preserve"> que simplemente retorna el costo de hacer esa operación buscando la posición en la matriz. Si no se puede hacer una transposición se hace sustitución, para eso se llama a </w:t>
+      </w:r>
+      <w:proofErr w:type="spellStart"/>
+      <w:r>
+        <w:rPr>
+          <w:lang w:val="es-CL"/>
+        </w:rPr>
+        <w:t>costo_sub</w:t>
+      </w:r>
+      <w:proofErr w:type="spellEnd"/>
+      <w:r>
+        <w:rPr>
+          <w:lang w:val="es-CL"/>
+        </w:rPr>
+        <w:t xml:space="preserve"> que busca en la matriz el costo de la operación. El proceso se hace letra a letra hasta que se alcanza el largo</w:t>
+      </w:r>
+      <w:r>
+        <w:rPr>
+          <w:lang w:val="es-CL"/>
+        </w:rPr>
+        <w:t xml:space="preserve"> de la palabra más corta. Cuando finaliza se ajusta la palabra con </w:t>
+      </w:r>
+      <w:proofErr w:type="spellStart"/>
+      <w:r>
+        <w:rPr>
+          <w:lang w:val="es-CL"/>
+        </w:rPr>
+        <w:t>costo_ins</w:t>
+      </w:r>
+      <w:proofErr w:type="spellEnd"/>
+      <w:r>
+        <w:rPr>
+          <w:lang w:val="es-CL"/>
+        </w:rPr>
+        <w:t xml:space="preserve"> </w:t>
+      </w:r>
+      <w:r>
+        <w:rPr>
+          <w:lang w:val="es-CL"/>
+        </w:rPr>
+        <w:t xml:space="preserve">o </w:t>
+      </w:r>
+      <w:proofErr w:type="spellStart"/>
+      <w:r>
+        <w:rPr>
+          <w:lang w:val="es-CL"/>
+        </w:rPr>
+        <w:t>costo_del</w:t>
+      </w:r>
+      <w:proofErr w:type="spellEnd"/>
+      <w:r>
+        <w:rPr>
+          <w:lang w:val="es-CL"/>
+        </w:rPr>
+        <w:t xml:space="preserve"> según si se tiene que acortar o largar la palabra, estas funciones mencionadas funcionan buscando en su respectivo vector el costo de la letra la cual se quiera insertar o eliminar. Después de haber realizado el proceso de la primera palabra a la segunda se hace exactamente lo mismo, pero en sentido contrario para finalmente comparar cual es el costo mínimo entre las direcciones.   </w:t>
+      </w:r>
+    </w:p>
+    <w:p>
+      <w:pPr>
+        <w:rPr>
+          <w:lang w:val="es-CL"/>
+        </w:rPr>
+      </w:pPr>
+    </w:p>
+    <w:p>
+      <w:pPr>
+        <w:rPr>
+          <w:b/>
+          <w:bCs/>
+          <w:lang w:val="es-CL"/>
+        </w:rPr>
+      </w:pPr>
+      <w:r>
+        <w:rPr>
+          <w:b/>
+          <w:bCs/>
+          <w:lang w:val="es-CL"/>
+        </w:rPr>
+        <w:t>5. Conclusiones</w:t>
+      </w:r>
+    </w:p>
+    <w:p>
+      <w:pPr>
+        <w:rPr>
+          <w:lang w:val="es-CL"/>
+        </w:rPr>
+      </w:pPr>
+      <w:r>
+        <w:rPr>
+          <w:lang w:val="es-CL"/>
+        </w:rPr>
+        <w:t>En esta tarea, se implementaron y compararon dos algoritmos para calcular la distancia mínima de edición extendida entre dos cadenas: uno basado en fuerza bruta y otro en programación dinámica. Ambos algoritmos fueron diseñados para manejar costos variables en las operaciones de inserción, eliminación, sustitución y transposición, lo que añadió complejidad al problema y permitió evaluar su rendimiento en escenarios más realistas y aplicables en el mundo real.</w:t>
+      </w:r>
+    </w:p>
+    <w:p>
+      <w:pPr>
+        <w:rPr>
+          <w:lang w:val="es-CL"/>
+        </w:rPr>
+      </w:pPr>
+      <w:r>
+        <w:rPr>
+          <w:lang w:val="es-CL"/>
+        </w:rPr>
+        <w:t xml:space="preserve">El enfoque de </w:t>
+      </w:r>
+      <w:r>
+        <w:rPr>
+          <w:b/>
+          <w:bCs/>
+          <w:lang w:val="es-CL"/>
+        </w:rPr>
+        <w:t>fuerza bruta</w:t>
+      </w:r>
+      <w:r>
+        <w:rPr>
+          <w:lang w:val="es-CL"/>
+        </w:rPr>
+        <w:t xml:space="preserve"> demostró ser adecuado para casos simples, permitiendo explorar todas las posibles secuencias de operaciones y garantizando la obtención de la solución óptima. Sin embargo, su complejidad exponencial lo hace inviable para cadenas de gran longitud, ya que el tiempo de ejecución aumenta drásticamente con el tamaño de las cadenas.</w:t>
+      </w:r>
+    </w:p>
+    <w:p>
+      <w:pPr>
+        <w:rPr>
+          <w:lang w:val="es-CL"/>
+        </w:rPr>
+      </w:pPr>
+      <w:r>
+        <w:rPr>
+          <w:lang w:val="es-CL"/>
+        </w:rPr>
+        <w:t xml:space="preserve">Por otro lado, el enfoque de </w:t>
+      </w:r>
+      <w:r>
+        <w:rPr>
+          <w:b/>
+          <w:bCs/>
+          <w:lang w:val="es-CL"/>
+        </w:rPr>
+        <w:t>programación dinámica</w:t>
+      </w:r>
+      <w:r>
+        <w:rPr>
+          <w:lang w:val="es-CL"/>
+        </w:rPr>
+        <w:t xml:space="preserve"> resultó significativamente más eficiente en términos de tiempo de ejecución y uso de recursos, especialmente en casos de entrada de tamaño considerable. Este enfoque optimiza el cálculo almacenando soluciones de subproblemas intermedios, lo cual reduce los cálculos redundantes y permite una resolución más rápida y escalable del problema. La inclusión de transposiciones y costos variables se manejó de forma efectiva en la matriz de programación dinámica, lo cual permite que el algoritmo se adapte fácilmente a diferentes configuraciones de costos.</w:t>
+      </w:r>
+    </w:p>
+    <w:p>
+      <w:pPr>
+        <w:rPr>
+          <w:lang w:val="es-CL"/>
+        </w:rPr>
+      </w:pPr>
+      <w:r>
+        <w:rPr>
+          <w:lang w:val="es-CL"/>
+        </w:rPr>
+        <w:t xml:space="preserve">En resumen, los resultados muestran que la programación dinámica es el enfoque más adecuado para problemas de edición de cadenas con configuraciones complejas, debido a su balance entre precisión y eficiencia. Este trabajo destaca la importancia de seleccionar el paradigma de diseño </w:t>
+      </w:r>
       <w:r>
         <w:rPr>
           <w:lang w:val="es-CL"/>
         </w:rPr>
         <w:lastRenderedPageBreak/>
-        <w:t>Primero, se cargan matrices y vectores</w:t>
-      </w:r>
-      <w:r>
-        <w:rPr>
-          <w:lang w:val="es-CL"/>
-        </w:rPr>
-        <w:t xml:space="preserve"> globales</w:t>
-      </w:r>
-      <w:r>
-        <w:rPr>
-          <w:lang w:val="es-CL"/>
-        </w:rPr>
-        <w:t xml:space="preserve"> desde archivos </w:t>
-      </w:r>
-      <w:r>
-        <w:rPr>
-          <w:lang w:val="es-CL"/>
-        </w:rPr>
-        <w:t>dados</w:t>
-      </w:r>
-      <w:r>
-        <w:rPr>
-          <w:lang w:val="es-CL"/>
-        </w:rPr>
-        <w:t xml:space="preserve"> para obtener los costos de estas operaciones. Luego, se</w:t>
-      </w:r>
-      <w:r>
-        <w:rPr>
-          <w:lang w:val="es-CL"/>
-        </w:rPr>
-        <w:t xml:space="preserve"> usa</w:t>
-      </w:r>
-      <w:r>
-        <w:rPr>
-          <w:lang w:val="es-CL"/>
-        </w:rPr>
-        <w:t xml:space="preserve"> una función calcularCosto que evalúa el costo de transformar una palabra en otra, considerando costos específicos de sustitución, inserción, eliminación, y transposición entre letras. </w:t>
-      </w:r>
-      <w:r>
-        <w:rPr>
-          <w:lang w:val="es-CL"/>
-        </w:rPr>
-        <w:t xml:space="preserve">Esta función primero intenta la transposición de letras, porque se toma el supuesto que hacer una trasposición es la operación menos costosa, para eso llama a </w:t>
-      </w:r>
-      <w:r>
-        <w:rPr>
-          <w:lang w:val="es-CL"/>
-        </w:rPr>
-        <w:t>costo_trans</w:t>
-      </w:r>
-      <w:r>
-        <w:rPr>
-          <w:lang w:val="es-CL"/>
-        </w:rPr>
-        <w:t xml:space="preserve"> que simplemente retorna el costo de hacer esa operación buscando la posición en la matriz. Si no se puede hacer una transposición se hace sustitución, para eso se llama a </w:t>
-      </w:r>
-      <w:r>
-        <w:rPr>
-          <w:lang w:val="es-CL"/>
-        </w:rPr>
-        <w:t>costo_sub</w:t>
-      </w:r>
-      <w:r>
-        <w:rPr>
-          <w:lang w:val="es-CL"/>
-        </w:rPr>
-        <w:t xml:space="preserve"> que busca en la matriz el costo de la operación. El proceso se hace letra a letra hasta que se alcanza el largo</w:t>
-      </w:r>
-      <w:r>
-        <w:rPr>
-          <w:lang w:val="es-CL"/>
-        </w:rPr>
-        <w:t xml:space="preserve"> de la palabra más corta. Cuando finaliza se ajusta la palabra con </w:t>
-      </w:r>
-      <w:r>
-        <w:rPr>
-          <w:lang w:val="es-CL"/>
-        </w:rPr>
-        <w:t>costo_ins</w:t>
-      </w:r>
-      <w:r>
-        <w:rPr>
-          <w:lang w:val="es-CL"/>
-        </w:rPr>
+        <w:t>de algoritmos adecuado según la naturaleza del problema, y aporta una base sólida para aplicaciones en las que es esencial minimizar los costos de edición en secuencias de datos.</w:t>
+      </w:r>
+    </w:p>
+    <w:p>
+      <w:pPr>
+        <w:rPr>
+          <w:lang w:val="es-CL"/>
+        </w:rPr>
+      </w:pPr>
+    </w:p>
+    <w:p>
+      <w:pPr>
+        <w:rPr>
+          <w:lang w:val="es-CL"/>
+        </w:rPr>
+      </w:pPr>
+    </w:p>
+    <w:p>
+      <w:pPr>
+        <w:rPr>
+          <w:lang w:val="es-CL"/>
+        </w:rPr>
+      </w:pPr>
+      <w:r>
+        <w:rPr>
+          <w:lang w:val="es-CL"/>
+        </w:rPr>
+        <w:t>AMD Ryzen 5 3500U, 2.10 GHz, 8GB RAM,</w:t>
+      </w:r>
+      <w:r>
+        <w:rPr>
+          <w:lang w:val="es-CL"/>
+        </w:rPr>
+        <w:t xml:space="preserve"> Almacen</w:t>
+      </w:r>
+      <w:r>
+        <w:rPr>
+          <w:lang w:val="es-CL"/>
+        </w:rPr>
+        <w:t>amiento SSD</w:t>
+      </w:r>
+    </w:p>
+    <w:p>
+      <w:r>
+        <w:t xml:space="preserve">SO </w:t>
+      </w:r>
+      <w:r>
+        <w:t>Windows 11 Home Single Language</w:t>
+      </w:r>
+      <w:r>
+        <w:t>,</w:t>
+      </w:r>
+      <w:r>
         <w:t xml:space="preserve"> </w:t>
       </w:r>
       <w:r>
-        <w:rPr>
-          <w:lang w:val="es-CL"/>
-        </w:rPr>
-        <w:t xml:space="preserve">o </w:t>
-      </w:r>
-      <w:r>
-        <w:rPr>
-          <w:lang w:val="es-CL"/>
-        </w:rPr>
-        <w:t>costo_del</w:t>
-      </w:r>
-      <w:r>
-        <w:rPr>
-          <w:lang w:val="es-CL"/>
-        </w:rPr>
-        <w:t xml:space="preserve"> según si se tiene que acortar o largar la palabra, estas funciones mencionadas funcionan buscando en su respectivo vector el costo de la letra la cual se quiera insertar o eliminar. Después de haber realizado el proceso de la primera palabra a la segunda se hace exactamente lo mismo, pero en sentido contrario para finalmente comparar cual es el costo mínimo entre las direcciones.   </w:t>
-      </w:r>
-    </w:p>
+        <w:t>g++</w:t>
+      </w:r>
+      <w:r>
+        <w:t xml:space="preserve"> 14.1.0</w:t>
+      </w:r>
+    </w:p>
+    <w:p/>
+    <w:p/>
     <w:sectPr>
       <w:pgSz w:w="12240" w:h="15840"/>
       <w:pgMar w:top="1440" w:right="1440" w:bottom="1440" w:left="1440" w:header="720" w:footer="720" w:gutter="0"/>

</xml_diff>